<commit_message>
IntelliJ test 2: unversioned commit
</commit_message>
<xml_diff>
--- a/design/Requerimientos.docx
+++ b/design/Requerimientos.docx
@@ -95,6 +95,7 @@
         <w:tc>
           <w:tcPr>
             <w:tcW w:w="6990" w:type="dxa"/>
+            <w:shd w:val="clear" w:color="auto" w:fill="70AD47" w:themeFill="accent6"/>
           </w:tcPr>
           <w:p>
             <w:pPr>
@@ -364,37 +365,28 @@
               <w:bottom w:val="single" w:sz="4" w:space="0" w:color="auto"/>
               <w:right w:val="single" w:sz="4" w:space="0" w:color="auto"/>
             </w:tcBorders>
-            <w:hideMark/>
-          </w:tcPr>
-          <w:p>
-            <w:pPr>
-              <w:rPr>
-                <w:rFonts w:ascii="Times New Roman" w:hAnsi="Times New Roman" w:cs="Times New Roman"/>
-                <w:b/>
-                <w:bCs/>
-                <w:sz w:val="24"/>
-                <w:szCs w:val="24"/>
-              </w:rPr>
-            </w:pPr>
-            <w:r>
-              <w:rPr>
-                <w:rFonts w:ascii="Times New Roman" w:hAnsi="Times New Roman" w:cs="Times New Roman"/>
-                <w:b/>
-                <w:bCs/>
-                <w:sz w:val="24"/>
-                <w:szCs w:val="24"/>
-              </w:rPr>
-              <w:t>R#</w:t>
-            </w:r>
-            <w:r>
-              <w:rPr>
-                <w:rFonts w:ascii="Times New Roman" w:hAnsi="Times New Roman" w:cs="Times New Roman"/>
-                <w:b/>
-                <w:bCs/>
-                <w:sz w:val="24"/>
-                <w:szCs w:val="24"/>
-              </w:rPr>
-              <w:t>2: Listar los usuarios de la aplicación</w:t>
+            <w:shd w:val="clear" w:color="auto" w:fill="70AD47" w:themeFill="accent6"/>
+            <w:hideMark/>
+          </w:tcPr>
+          <w:p>
+            <w:pPr>
+              <w:rPr>
+                <w:rFonts w:ascii="Times New Roman" w:hAnsi="Times New Roman" w:cs="Times New Roman"/>
+                <w:b/>
+                <w:bCs/>
+                <w:sz w:val="24"/>
+                <w:szCs w:val="24"/>
+              </w:rPr>
+            </w:pPr>
+            <w:r>
+              <w:rPr>
+                <w:rFonts w:ascii="Times New Roman" w:hAnsi="Times New Roman" w:cs="Times New Roman"/>
+                <w:b/>
+                <w:bCs/>
+                <w:sz w:val="24"/>
+                <w:szCs w:val="24"/>
+              </w:rPr>
+              <w:t>R#2: Listar los usuarios de la aplicación</w:t>
             </w:r>
           </w:p>
         </w:tc>
@@ -657,37 +649,28 @@
               <w:bottom w:val="single" w:sz="4" w:space="0" w:color="auto"/>
               <w:right w:val="single" w:sz="4" w:space="0" w:color="auto"/>
             </w:tcBorders>
-            <w:hideMark/>
-          </w:tcPr>
-          <w:p>
-            <w:pPr>
-              <w:rPr>
-                <w:rFonts w:ascii="Times New Roman" w:hAnsi="Times New Roman" w:cs="Times New Roman"/>
-                <w:b/>
-                <w:bCs/>
-                <w:sz w:val="24"/>
-                <w:szCs w:val="24"/>
-              </w:rPr>
-            </w:pPr>
-            <w:r>
-              <w:rPr>
-                <w:rFonts w:ascii="Times New Roman" w:hAnsi="Times New Roman" w:cs="Times New Roman"/>
-                <w:b/>
-                <w:bCs/>
-                <w:sz w:val="24"/>
-                <w:szCs w:val="24"/>
-              </w:rPr>
-              <w:t>R#</w:t>
-            </w:r>
-            <w:r>
-              <w:rPr>
-                <w:rFonts w:ascii="Times New Roman" w:hAnsi="Times New Roman" w:cs="Times New Roman"/>
-                <w:b/>
-                <w:bCs/>
-                <w:sz w:val="24"/>
-                <w:szCs w:val="24"/>
-              </w:rPr>
-              <w:t>3: Crear una canción con todos sus datos</w:t>
+            <w:shd w:val="clear" w:color="auto" w:fill="70AD47" w:themeFill="accent6"/>
+            <w:hideMark/>
+          </w:tcPr>
+          <w:p>
+            <w:pPr>
+              <w:rPr>
+                <w:rFonts w:ascii="Times New Roman" w:hAnsi="Times New Roman" w:cs="Times New Roman"/>
+                <w:b/>
+                <w:bCs/>
+                <w:sz w:val="24"/>
+                <w:szCs w:val="24"/>
+              </w:rPr>
+            </w:pPr>
+            <w:r>
+              <w:rPr>
+                <w:rFonts w:ascii="Times New Roman" w:hAnsi="Times New Roman" w:cs="Times New Roman"/>
+                <w:b/>
+                <w:bCs/>
+                <w:sz w:val="24"/>
+                <w:szCs w:val="24"/>
+              </w:rPr>
+              <w:t>R#3: Crear una canción con todos sus datos</w:t>
             </w:r>
           </w:p>
         </w:tc>
@@ -950,37 +933,28 @@
               <w:bottom w:val="single" w:sz="4" w:space="0" w:color="auto"/>
               <w:right w:val="single" w:sz="4" w:space="0" w:color="auto"/>
             </w:tcBorders>
-            <w:hideMark/>
-          </w:tcPr>
-          <w:p>
-            <w:pPr>
-              <w:rPr>
-                <w:rFonts w:ascii="Times New Roman" w:hAnsi="Times New Roman" w:cs="Times New Roman"/>
-                <w:b/>
-                <w:bCs/>
-                <w:sz w:val="24"/>
-                <w:szCs w:val="24"/>
-              </w:rPr>
-            </w:pPr>
-            <w:r>
-              <w:rPr>
-                <w:rFonts w:ascii="Times New Roman" w:hAnsi="Times New Roman" w:cs="Times New Roman"/>
-                <w:b/>
-                <w:bCs/>
-                <w:sz w:val="24"/>
-                <w:szCs w:val="24"/>
-              </w:rPr>
-              <w:t>R#</w:t>
-            </w:r>
-            <w:r>
-              <w:rPr>
-                <w:rFonts w:ascii="Times New Roman" w:hAnsi="Times New Roman" w:cs="Times New Roman"/>
-                <w:b/>
-                <w:bCs/>
-                <w:sz w:val="24"/>
-                <w:szCs w:val="24"/>
-              </w:rPr>
-              <w:t>4: Añadir una canción al Pool de canciones</w:t>
+            <w:shd w:val="clear" w:color="auto" w:fill="70AD47" w:themeFill="accent6"/>
+            <w:hideMark/>
+          </w:tcPr>
+          <w:p>
+            <w:pPr>
+              <w:rPr>
+                <w:rFonts w:ascii="Times New Roman" w:hAnsi="Times New Roman" w:cs="Times New Roman"/>
+                <w:b/>
+                <w:bCs/>
+                <w:sz w:val="24"/>
+                <w:szCs w:val="24"/>
+              </w:rPr>
+            </w:pPr>
+            <w:r>
+              <w:rPr>
+                <w:rFonts w:ascii="Times New Roman" w:hAnsi="Times New Roman" w:cs="Times New Roman"/>
+                <w:b/>
+                <w:bCs/>
+                <w:sz w:val="24"/>
+                <w:szCs w:val="24"/>
+              </w:rPr>
+              <w:t>R#4: Añadir una canción al Pool de canciones</w:t>
             </w:r>
           </w:p>
         </w:tc>
@@ -1253,37 +1227,28 @@
               <w:bottom w:val="single" w:sz="4" w:space="0" w:color="auto"/>
               <w:right w:val="single" w:sz="4" w:space="0" w:color="auto"/>
             </w:tcBorders>
-            <w:hideMark/>
-          </w:tcPr>
-          <w:p>
-            <w:pPr>
-              <w:rPr>
-                <w:rFonts w:ascii="Times New Roman" w:hAnsi="Times New Roman" w:cs="Times New Roman"/>
-                <w:b/>
-                <w:bCs/>
-                <w:sz w:val="24"/>
-                <w:szCs w:val="24"/>
-              </w:rPr>
-            </w:pPr>
-            <w:r>
-              <w:rPr>
-                <w:rFonts w:ascii="Times New Roman" w:hAnsi="Times New Roman" w:cs="Times New Roman"/>
-                <w:b/>
-                <w:bCs/>
-                <w:sz w:val="24"/>
-                <w:szCs w:val="24"/>
-              </w:rPr>
-              <w:t>R#</w:t>
-            </w:r>
-            <w:r>
-              <w:rPr>
-                <w:rFonts w:ascii="Times New Roman" w:hAnsi="Times New Roman" w:cs="Times New Roman"/>
-                <w:b/>
-                <w:bCs/>
-                <w:sz w:val="24"/>
-                <w:szCs w:val="24"/>
-              </w:rPr>
-              <w:t>5: Actualizar el rango del usuario</w:t>
+            <w:shd w:val="clear" w:color="auto" w:fill="70AD47" w:themeFill="accent6"/>
+            <w:hideMark/>
+          </w:tcPr>
+          <w:p>
+            <w:pPr>
+              <w:rPr>
+                <w:rFonts w:ascii="Times New Roman" w:hAnsi="Times New Roman" w:cs="Times New Roman"/>
+                <w:b/>
+                <w:bCs/>
+                <w:sz w:val="24"/>
+                <w:szCs w:val="24"/>
+              </w:rPr>
+            </w:pPr>
+            <w:r>
+              <w:rPr>
+                <w:rFonts w:ascii="Times New Roman" w:hAnsi="Times New Roman" w:cs="Times New Roman"/>
+                <w:b/>
+                <w:bCs/>
+                <w:sz w:val="24"/>
+                <w:szCs w:val="24"/>
+              </w:rPr>
+              <w:t>R#5: Actualizar el rango del usuario</w:t>
             </w:r>
           </w:p>
         </w:tc>
@@ -1555,37 +1520,28 @@
               <w:bottom w:val="single" w:sz="4" w:space="0" w:color="auto"/>
               <w:right w:val="single" w:sz="4" w:space="0" w:color="auto"/>
             </w:tcBorders>
-            <w:hideMark/>
-          </w:tcPr>
-          <w:p>
-            <w:pPr>
-              <w:rPr>
-                <w:rFonts w:ascii="Times New Roman" w:hAnsi="Times New Roman" w:cs="Times New Roman"/>
-                <w:b/>
-                <w:bCs/>
-                <w:sz w:val="24"/>
-                <w:szCs w:val="24"/>
-              </w:rPr>
-            </w:pPr>
-            <w:r>
-              <w:rPr>
-                <w:rFonts w:ascii="Times New Roman" w:hAnsi="Times New Roman" w:cs="Times New Roman"/>
-                <w:b/>
-                <w:bCs/>
-                <w:sz w:val="24"/>
-                <w:szCs w:val="24"/>
-              </w:rPr>
-              <w:t>R#</w:t>
-            </w:r>
-            <w:r>
-              <w:rPr>
-                <w:rFonts w:ascii="Times New Roman" w:hAnsi="Times New Roman" w:cs="Times New Roman"/>
-                <w:b/>
-                <w:bCs/>
-                <w:sz w:val="24"/>
-                <w:szCs w:val="24"/>
-              </w:rPr>
-              <w:t>6: Listar las canciones en el Pool de canciones</w:t>
+            <w:shd w:val="clear" w:color="auto" w:fill="70AD47" w:themeFill="accent6"/>
+            <w:hideMark/>
+          </w:tcPr>
+          <w:p>
+            <w:pPr>
+              <w:rPr>
+                <w:rFonts w:ascii="Times New Roman" w:hAnsi="Times New Roman" w:cs="Times New Roman"/>
+                <w:b/>
+                <w:bCs/>
+                <w:sz w:val="24"/>
+                <w:szCs w:val="24"/>
+              </w:rPr>
+            </w:pPr>
+            <w:r>
+              <w:rPr>
+                <w:rFonts w:ascii="Times New Roman" w:hAnsi="Times New Roman" w:cs="Times New Roman"/>
+                <w:b/>
+                <w:bCs/>
+                <w:sz w:val="24"/>
+                <w:szCs w:val="24"/>
+              </w:rPr>
+              <w:t>R#6: Listar las canciones en el Pool de canciones</w:t>
             </w:r>
           </w:p>
         </w:tc>
@@ -1645,23 +1601,7 @@
                 <w:sz w:val="24"/>
                 <w:szCs w:val="24"/>
               </w:rPr>
-              <w:t xml:space="preserve">Esta funcionalidad </w:t>
-            </w:r>
-            <w:r>
-              <w:rPr>
-                <w:rFonts w:ascii="Times New Roman" w:hAnsi="Times New Roman" w:cs="Times New Roman"/>
-                <w:sz w:val="24"/>
-                <w:szCs w:val="24"/>
-              </w:rPr>
-              <w:t xml:space="preserve">permite a la aplicación listar </w:t>
-            </w:r>
-            <w:r>
-              <w:rPr>
-                <w:rFonts w:ascii="Times New Roman" w:hAnsi="Times New Roman" w:cs="Times New Roman"/>
-                <w:sz w:val="24"/>
-                <w:szCs w:val="24"/>
-              </w:rPr>
-              <w:t>las canciones compartidas en el pool de canciones con su título, artista, duración y género</w:t>
+              <w:t>Esta funcionalidad permite a la aplicación listar las canciones compartidas en el pool de canciones con su título, artista, duración y género</w:t>
             </w:r>
           </w:p>
         </w:tc>
@@ -1884,17 +1824,29 @@
                 <w:sz w:val="24"/>
                 <w:szCs w:val="24"/>
               </w:rPr>
-              <w:t>R#</w:t>
-            </w:r>
-            <w:r>
-              <w:rPr>
-                <w:rFonts w:ascii="Times New Roman" w:hAnsi="Times New Roman" w:cs="Times New Roman"/>
-                <w:b/>
-                <w:bCs/>
-                <w:sz w:val="24"/>
-                <w:szCs w:val="24"/>
-              </w:rPr>
-              <w:t>7: Crear playlist de las 3 variantes</w:t>
+              <w:t xml:space="preserve">R#7: Crear </w:t>
+            </w:r>
+            <w:proofErr w:type="spellStart"/>
+            <w:r>
+              <w:rPr>
+                <w:rFonts w:ascii="Times New Roman" w:hAnsi="Times New Roman" w:cs="Times New Roman"/>
+                <w:b/>
+                <w:bCs/>
+                <w:sz w:val="24"/>
+                <w:szCs w:val="24"/>
+              </w:rPr>
+              <w:t>playlist</w:t>
+            </w:r>
+            <w:proofErr w:type="spellEnd"/>
+            <w:r>
+              <w:rPr>
+                <w:rFonts w:ascii="Times New Roman" w:hAnsi="Times New Roman" w:cs="Times New Roman"/>
+                <w:b/>
+                <w:bCs/>
+                <w:sz w:val="24"/>
+                <w:szCs w:val="24"/>
+              </w:rPr>
+              <w:t xml:space="preserve"> de las 3 variantes</w:t>
             </w:r>
           </w:p>
         </w:tc>
@@ -1954,7 +1906,25 @@
                 <w:sz w:val="24"/>
                 <w:szCs w:val="24"/>
               </w:rPr>
-              <w:t>Esta funcionalidad le permite al usuario crear una playlist pública, restringida o privada con todos sus atributos</w:t>
+              <w:t xml:space="preserve">Esta funcionalidad le permite al usuario crear una </w:t>
+            </w:r>
+            <w:proofErr w:type="spellStart"/>
+            <w:r>
+              <w:rPr>
+                <w:rFonts w:ascii="Times New Roman" w:hAnsi="Times New Roman" w:cs="Times New Roman"/>
+                <w:sz w:val="24"/>
+                <w:szCs w:val="24"/>
+              </w:rPr>
+              <w:t>playlist</w:t>
+            </w:r>
+            <w:proofErr w:type="spellEnd"/>
+            <w:r>
+              <w:rPr>
+                <w:rFonts w:ascii="Times New Roman" w:hAnsi="Times New Roman" w:cs="Times New Roman"/>
+                <w:sz w:val="24"/>
+                <w:szCs w:val="24"/>
+              </w:rPr>
+              <w:t xml:space="preserve"> pública, restringida o privada con todos sus atributos</w:t>
             </w:r>
           </w:p>
         </w:tc>
@@ -2090,7 +2060,25 @@
                 <w:sz w:val="24"/>
                 <w:szCs w:val="24"/>
               </w:rPr>
-              <w:t>Se crea una playlist vacía de género desconocido con duración 00:00:00.0</w:t>
+              <w:t xml:space="preserve">Se crea una </w:t>
+            </w:r>
+            <w:proofErr w:type="spellStart"/>
+            <w:r>
+              <w:rPr>
+                <w:rFonts w:ascii="Times New Roman" w:hAnsi="Times New Roman" w:cs="Times New Roman"/>
+                <w:sz w:val="24"/>
+                <w:szCs w:val="24"/>
+              </w:rPr>
+              <w:t>playlist</w:t>
+            </w:r>
+            <w:proofErr w:type="spellEnd"/>
+            <w:r>
+              <w:rPr>
+                <w:rFonts w:ascii="Times New Roman" w:hAnsi="Times New Roman" w:cs="Times New Roman"/>
+                <w:sz w:val="24"/>
+                <w:szCs w:val="24"/>
+              </w:rPr>
+              <w:t xml:space="preserve"> vacía de género desconocido con duración 00:00:00.0</w:t>
             </w:r>
           </w:p>
         </w:tc>
@@ -2157,38 +2145,41 @@
               <w:bottom w:val="single" w:sz="4" w:space="0" w:color="auto"/>
               <w:right w:val="single" w:sz="4" w:space="0" w:color="auto"/>
             </w:tcBorders>
-            <w:hideMark/>
-          </w:tcPr>
-          <w:p>
-            <w:pPr>
-              <w:rPr>
-                <w:rFonts w:ascii="Times New Roman" w:hAnsi="Times New Roman" w:cs="Times New Roman"/>
-                <w:b/>
-                <w:bCs/>
-                <w:sz w:val="24"/>
-                <w:szCs w:val="24"/>
-              </w:rPr>
-            </w:pPr>
-            <w:r>
-              <w:rPr>
-                <w:rFonts w:ascii="Times New Roman" w:hAnsi="Times New Roman" w:cs="Times New Roman"/>
-                <w:b/>
-                <w:bCs/>
-                <w:sz w:val="24"/>
-                <w:szCs w:val="24"/>
-              </w:rPr>
-              <w:t>R#</w:t>
-            </w:r>
-            <w:r>
-              <w:rPr>
-                <w:rFonts w:ascii="Times New Roman" w:hAnsi="Times New Roman" w:cs="Times New Roman"/>
-                <w:b/>
-                <w:bCs/>
-                <w:sz w:val="24"/>
-                <w:szCs w:val="24"/>
-              </w:rPr>
-              <w:t>8: Añadir una canción a una playlist</w:t>
-            </w:r>
+            <w:shd w:val="clear" w:color="auto" w:fill="70AD47" w:themeFill="accent6"/>
+            <w:hideMark/>
+          </w:tcPr>
+          <w:p>
+            <w:pPr>
+              <w:rPr>
+                <w:rFonts w:ascii="Times New Roman" w:hAnsi="Times New Roman" w:cs="Times New Roman"/>
+                <w:b/>
+                <w:bCs/>
+                <w:sz w:val="24"/>
+                <w:szCs w:val="24"/>
+              </w:rPr>
+            </w:pPr>
+            <w:r>
+              <w:rPr>
+                <w:rFonts w:ascii="Times New Roman" w:hAnsi="Times New Roman" w:cs="Times New Roman"/>
+                <w:b/>
+                <w:bCs/>
+                <w:sz w:val="24"/>
+                <w:szCs w:val="24"/>
+              </w:rPr>
+              <w:t xml:space="preserve">R#8: Añadir una canción a una </w:t>
+            </w:r>
+            <w:proofErr w:type="spellStart"/>
+            <w:r>
+              <w:rPr>
+                <w:rFonts w:ascii="Times New Roman" w:hAnsi="Times New Roman" w:cs="Times New Roman"/>
+                <w:b/>
+                <w:bCs/>
+                <w:sz w:val="24"/>
+                <w:szCs w:val="24"/>
+              </w:rPr>
+              <w:t>playlist</w:t>
+            </w:r>
+            <w:proofErr w:type="spellEnd"/>
           </w:p>
         </w:tc>
       </w:tr>
@@ -2247,7 +2238,25 @@
                 <w:sz w:val="24"/>
                 <w:szCs w:val="24"/>
               </w:rPr>
-              <w:t>Esta funcionalidad permite al usuario añadir una canción desde el pool de canciones compartidas a una playlist previamente creada</w:t>
+              <w:t xml:space="preserve">Esta funcionalidad permite al usuario añadir una canción desde el pool de canciones compartidas a una </w:t>
+            </w:r>
+            <w:proofErr w:type="spellStart"/>
+            <w:r>
+              <w:rPr>
+                <w:rFonts w:ascii="Times New Roman" w:hAnsi="Times New Roman" w:cs="Times New Roman"/>
+                <w:sz w:val="24"/>
+                <w:szCs w:val="24"/>
+              </w:rPr>
+              <w:t>playlist</w:t>
+            </w:r>
+            <w:proofErr w:type="spellEnd"/>
+            <w:r>
+              <w:rPr>
+                <w:rFonts w:ascii="Times New Roman" w:hAnsi="Times New Roman" w:cs="Times New Roman"/>
+                <w:sz w:val="24"/>
+                <w:szCs w:val="24"/>
+              </w:rPr>
+              <w:t xml:space="preserve"> previamente creada</w:t>
             </w:r>
           </w:p>
         </w:tc>
@@ -2383,7 +2392,25 @@
                 <w:sz w:val="24"/>
                 <w:szCs w:val="24"/>
               </w:rPr>
-              <w:t>La canción es añadida a la playlist seleccionada</w:t>
+              <w:t xml:space="preserve">La canción es añadida a la </w:t>
+            </w:r>
+            <w:proofErr w:type="spellStart"/>
+            <w:r>
+              <w:rPr>
+                <w:rFonts w:ascii="Times New Roman" w:hAnsi="Times New Roman" w:cs="Times New Roman"/>
+                <w:sz w:val="24"/>
+                <w:szCs w:val="24"/>
+              </w:rPr>
+              <w:t>playlist</w:t>
+            </w:r>
+            <w:proofErr w:type="spellEnd"/>
+            <w:r>
+              <w:rPr>
+                <w:rFonts w:ascii="Times New Roman" w:hAnsi="Times New Roman" w:cs="Times New Roman"/>
+                <w:sz w:val="24"/>
+                <w:szCs w:val="24"/>
+              </w:rPr>
+              <w:t xml:space="preserve"> seleccionada</w:t>
             </w:r>
           </w:p>
         </w:tc>
@@ -2450,38 +2477,41 @@
               <w:bottom w:val="single" w:sz="4" w:space="0" w:color="auto"/>
               <w:right w:val="single" w:sz="4" w:space="0" w:color="auto"/>
             </w:tcBorders>
-            <w:hideMark/>
-          </w:tcPr>
-          <w:p>
-            <w:pPr>
-              <w:rPr>
-                <w:rFonts w:ascii="Times New Roman" w:hAnsi="Times New Roman" w:cs="Times New Roman"/>
-                <w:b/>
-                <w:bCs/>
-                <w:sz w:val="24"/>
-                <w:szCs w:val="24"/>
-              </w:rPr>
-            </w:pPr>
-            <w:r>
-              <w:rPr>
-                <w:rFonts w:ascii="Times New Roman" w:hAnsi="Times New Roman" w:cs="Times New Roman"/>
-                <w:b/>
-                <w:bCs/>
-                <w:sz w:val="24"/>
-                <w:szCs w:val="24"/>
-              </w:rPr>
-              <w:t>R#</w:t>
-            </w:r>
-            <w:r>
-              <w:rPr>
-                <w:rFonts w:ascii="Times New Roman" w:hAnsi="Times New Roman" w:cs="Times New Roman"/>
-                <w:b/>
-                <w:bCs/>
-                <w:sz w:val="24"/>
-                <w:szCs w:val="24"/>
-              </w:rPr>
-              <w:t>9: Actualizar los datos de la Playlist</w:t>
-            </w:r>
+            <w:shd w:val="clear" w:color="auto" w:fill="70AD47" w:themeFill="accent6"/>
+            <w:hideMark/>
+          </w:tcPr>
+          <w:p>
+            <w:pPr>
+              <w:rPr>
+                <w:rFonts w:ascii="Times New Roman" w:hAnsi="Times New Roman" w:cs="Times New Roman"/>
+                <w:b/>
+                <w:bCs/>
+                <w:sz w:val="24"/>
+                <w:szCs w:val="24"/>
+              </w:rPr>
+            </w:pPr>
+            <w:r>
+              <w:rPr>
+                <w:rFonts w:ascii="Times New Roman" w:hAnsi="Times New Roman" w:cs="Times New Roman"/>
+                <w:b/>
+                <w:bCs/>
+                <w:sz w:val="24"/>
+                <w:szCs w:val="24"/>
+              </w:rPr>
+              <w:t xml:space="preserve">R#9: Actualizar los datos de la </w:t>
+            </w:r>
+            <w:proofErr w:type="spellStart"/>
+            <w:r>
+              <w:rPr>
+                <w:rFonts w:ascii="Times New Roman" w:hAnsi="Times New Roman" w:cs="Times New Roman"/>
+                <w:b/>
+                <w:bCs/>
+                <w:sz w:val="24"/>
+                <w:szCs w:val="24"/>
+              </w:rPr>
+              <w:t>Playlist</w:t>
+            </w:r>
+            <w:proofErr w:type="spellEnd"/>
           </w:p>
         </w:tc>
       </w:tr>
@@ -2540,7 +2570,25 @@
                 <w:sz w:val="24"/>
                 <w:szCs w:val="24"/>
               </w:rPr>
-              <w:t>Esta funcionalidad le permite a la aplicación actualizar los géneros y la duración de una playlist cada vez que se le añade una canción</w:t>
+              <w:t xml:space="preserve">Esta funcionalidad le permite a la aplicación actualizar los géneros y la duración de una </w:t>
+            </w:r>
+            <w:proofErr w:type="spellStart"/>
+            <w:r>
+              <w:rPr>
+                <w:rFonts w:ascii="Times New Roman" w:hAnsi="Times New Roman" w:cs="Times New Roman"/>
+                <w:sz w:val="24"/>
+                <w:szCs w:val="24"/>
+              </w:rPr>
+              <w:t>playlist</w:t>
+            </w:r>
+            <w:proofErr w:type="spellEnd"/>
+            <w:r>
+              <w:rPr>
+                <w:rFonts w:ascii="Times New Roman" w:hAnsi="Times New Roman" w:cs="Times New Roman"/>
+                <w:sz w:val="24"/>
+                <w:szCs w:val="24"/>
+              </w:rPr>
+              <w:t xml:space="preserve"> cada vez que se le añade una canción</w:t>
             </w:r>
           </w:p>
         </w:tc>
@@ -2676,7 +2724,25 @@
                 <w:sz w:val="24"/>
                 <w:szCs w:val="24"/>
               </w:rPr>
-              <w:t>Los datos de la playlist son actualizados</w:t>
+              <w:t xml:space="preserve">Los datos de la </w:t>
+            </w:r>
+            <w:proofErr w:type="spellStart"/>
+            <w:r>
+              <w:rPr>
+                <w:rFonts w:ascii="Times New Roman" w:hAnsi="Times New Roman" w:cs="Times New Roman"/>
+                <w:sz w:val="24"/>
+                <w:szCs w:val="24"/>
+              </w:rPr>
+              <w:t>playlist</w:t>
+            </w:r>
+            <w:proofErr w:type="spellEnd"/>
+            <w:r>
+              <w:rPr>
+                <w:rFonts w:ascii="Times New Roman" w:hAnsi="Times New Roman" w:cs="Times New Roman"/>
+                <w:sz w:val="24"/>
+                <w:szCs w:val="24"/>
+              </w:rPr>
+              <w:t xml:space="preserve"> son actualizados</w:t>
             </w:r>
           </w:p>
         </w:tc>
@@ -2763,17 +2829,29 @@
                 <w:sz w:val="24"/>
                 <w:szCs w:val="24"/>
               </w:rPr>
-              <w:t>R#</w:t>
-            </w:r>
-            <w:r>
-              <w:rPr>
-                <w:rFonts w:ascii="Times New Roman" w:hAnsi="Times New Roman" w:cs="Times New Roman"/>
-                <w:b/>
-                <w:bCs/>
-                <w:sz w:val="24"/>
-                <w:szCs w:val="24"/>
-              </w:rPr>
-              <w:t>10: Asociar un usuario a una playlist privada</w:t>
+              <w:t xml:space="preserve">R#10: Asociar un usuario a una </w:t>
+            </w:r>
+            <w:proofErr w:type="spellStart"/>
+            <w:r>
+              <w:rPr>
+                <w:rFonts w:ascii="Times New Roman" w:hAnsi="Times New Roman" w:cs="Times New Roman"/>
+                <w:b/>
+                <w:bCs/>
+                <w:sz w:val="24"/>
+                <w:szCs w:val="24"/>
+              </w:rPr>
+              <w:t>playlist</w:t>
+            </w:r>
+            <w:proofErr w:type="spellEnd"/>
+            <w:r>
+              <w:rPr>
+                <w:rFonts w:ascii="Times New Roman" w:hAnsi="Times New Roman" w:cs="Times New Roman"/>
+                <w:b/>
+                <w:bCs/>
+                <w:sz w:val="24"/>
+                <w:szCs w:val="24"/>
+              </w:rPr>
+              <w:t xml:space="preserve"> privada</w:t>
             </w:r>
           </w:p>
         </w:tc>
@@ -2833,7 +2911,25 @@
                 <w:sz w:val="24"/>
                 <w:szCs w:val="24"/>
               </w:rPr>
-              <w:t xml:space="preserve">Esta funcionalidad le permite a la aplicación asociar a una playlist </w:t>
+              <w:t xml:space="preserve">Esta funcionalidad le permite a la aplicación asociar a una </w:t>
+            </w:r>
+            <w:proofErr w:type="spellStart"/>
+            <w:r>
+              <w:rPr>
+                <w:rFonts w:ascii="Times New Roman" w:hAnsi="Times New Roman" w:cs="Times New Roman"/>
+                <w:sz w:val="24"/>
+                <w:szCs w:val="24"/>
+              </w:rPr>
+              <w:t>playlist</w:t>
+            </w:r>
+            <w:proofErr w:type="spellEnd"/>
+            <w:r>
+              <w:rPr>
+                <w:rFonts w:ascii="Times New Roman" w:hAnsi="Times New Roman" w:cs="Times New Roman"/>
+                <w:sz w:val="24"/>
+                <w:szCs w:val="24"/>
+              </w:rPr>
+              <w:t xml:space="preserve"> </w:t>
             </w:r>
             <w:r>
               <w:rPr>
@@ -2977,7 +3073,25 @@
                 <w:sz w:val="24"/>
                 <w:szCs w:val="24"/>
               </w:rPr>
-              <w:t>El usuario propietario de la playlist privada es asociado a ella</w:t>
+              <w:t xml:space="preserve">El usuario propietario de la </w:t>
+            </w:r>
+            <w:proofErr w:type="spellStart"/>
+            <w:r>
+              <w:rPr>
+                <w:rFonts w:ascii="Times New Roman" w:hAnsi="Times New Roman" w:cs="Times New Roman"/>
+                <w:sz w:val="24"/>
+                <w:szCs w:val="24"/>
+              </w:rPr>
+              <w:t>playlist</w:t>
+            </w:r>
+            <w:proofErr w:type="spellEnd"/>
+            <w:r>
+              <w:rPr>
+                <w:rFonts w:ascii="Times New Roman" w:hAnsi="Times New Roman" w:cs="Times New Roman"/>
+                <w:sz w:val="24"/>
+                <w:szCs w:val="24"/>
+              </w:rPr>
+              <w:t xml:space="preserve"> privada es asociado a ella</w:t>
             </w:r>
           </w:p>
         </w:tc>
@@ -3086,28 +3200,30 @@
                 <w:sz w:val="24"/>
                 <w:szCs w:val="24"/>
               </w:rPr>
-              <w:t>R#</w:t>
-            </w:r>
-            <w:r>
-              <w:rPr>
-                <w:rFonts w:ascii="Times New Roman" w:hAnsi="Times New Roman" w:cs="Times New Roman"/>
-                <w:b/>
-                <w:bCs/>
-                <w:sz w:val="24"/>
-                <w:szCs w:val="24"/>
-              </w:rPr>
-              <w:t xml:space="preserve">11: </w:t>
-            </w:r>
-            <w:r>
-              <w:rPr>
-                <w:rFonts w:ascii="Times New Roman" w:hAnsi="Times New Roman" w:cs="Times New Roman"/>
-                <w:b/>
-                <w:bCs/>
-                <w:sz w:val="24"/>
-                <w:szCs w:val="24"/>
-              </w:rPr>
-              <w:t>Añadir hasta 5 usuarios por playlist</w:t>
-            </w:r>
+              <w:t xml:space="preserve">R#11: </w:t>
+            </w:r>
+            <w:r>
+              <w:rPr>
+                <w:rFonts w:ascii="Times New Roman" w:hAnsi="Times New Roman" w:cs="Times New Roman"/>
+                <w:b/>
+                <w:bCs/>
+                <w:sz w:val="24"/>
+                <w:szCs w:val="24"/>
+              </w:rPr>
+              <w:t xml:space="preserve">Añadir hasta 5 usuarios por </w:t>
+            </w:r>
+            <w:proofErr w:type="spellStart"/>
+            <w:r>
+              <w:rPr>
+                <w:rFonts w:ascii="Times New Roman" w:hAnsi="Times New Roman" w:cs="Times New Roman"/>
+                <w:b/>
+                <w:bCs/>
+                <w:sz w:val="24"/>
+                <w:szCs w:val="24"/>
+              </w:rPr>
+              <w:t>playlist</w:t>
+            </w:r>
+            <w:proofErr w:type="spellEnd"/>
             <w:r>
               <w:rPr>
                 <w:rFonts w:ascii="Times New Roman" w:hAnsi="Times New Roman" w:cs="Times New Roman"/>
@@ -3208,7 +3324,25 @@
                 <w:sz w:val="24"/>
                 <w:szCs w:val="24"/>
               </w:rPr>
-              <w:t xml:space="preserve"> le permite al usuario añadir a hasta 5 usuarios por playlist </w:t>
+              <w:t xml:space="preserve"> le permite al usuario añadir a hasta 5 usuarios por </w:t>
+            </w:r>
+            <w:proofErr w:type="spellStart"/>
+            <w:r>
+              <w:rPr>
+                <w:rFonts w:ascii="Times New Roman" w:hAnsi="Times New Roman" w:cs="Times New Roman"/>
+                <w:sz w:val="24"/>
+                <w:szCs w:val="24"/>
+              </w:rPr>
+              <w:t>playlist</w:t>
+            </w:r>
+            <w:proofErr w:type="spellEnd"/>
+            <w:r>
+              <w:rPr>
+                <w:rFonts w:ascii="Times New Roman" w:hAnsi="Times New Roman" w:cs="Times New Roman"/>
+                <w:sz w:val="24"/>
+                <w:szCs w:val="24"/>
+              </w:rPr>
+              <w:t xml:space="preserve"> </w:t>
             </w:r>
             <w:r>
               <w:rPr>
@@ -3360,7 +3494,25 @@
                 <w:sz w:val="24"/>
                 <w:szCs w:val="24"/>
               </w:rPr>
-              <w:t>La lista de usuarios asociada a la playlist restringida es generada</w:t>
+              <w:t xml:space="preserve">La lista de usuarios asociada a la </w:t>
+            </w:r>
+            <w:proofErr w:type="spellStart"/>
+            <w:r>
+              <w:rPr>
+                <w:rFonts w:ascii="Times New Roman" w:hAnsi="Times New Roman" w:cs="Times New Roman"/>
+                <w:sz w:val="24"/>
+                <w:szCs w:val="24"/>
+              </w:rPr>
+              <w:t>playlist</w:t>
+            </w:r>
+            <w:proofErr w:type="spellEnd"/>
+            <w:r>
+              <w:rPr>
+                <w:rFonts w:ascii="Times New Roman" w:hAnsi="Times New Roman" w:cs="Times New Roman"/>
+                <w:sz w:val="24"/>
+                <w:szCs w:val="24"/>
+              </w:rPr>
+              <w:t xml:space="preserve"> restringida es generada</w:t>
             </w:r>
           </w:p>
         </w:tc>
@@ -3447,17 +3599,29 @@
                 <w:sz w:val="24"/>
                 <w:szCs w:val="24"/>
               </w:rPr>
-              <w:t>R#</w:t>
-            </w:r>
-            <w:r>
-              <w:rPr>
-                <w:rFonts w:ascii="Times New Roman" w:hAnsi="Times New Roman" w:cs="Times New Roman"/>
-                <w:b/>
-                <w:bCs/>
-                <w:sz w:val="24"/>
-                <w:szCs w:val="24"/>
-              </w:rPr>
-              <w:t>12: Asignar una calificación a una playlist pública</w:t>
+              <w:t xml:space="preserve">R#12: Asignar una calificación a una </w:t>
+            </w:r>
+            <w:proofErr w:type="spellStart"/>
+            <w:r>
+              <w:rPr>
+                <w:rFonts w:ascii="Times New Roman" w:hAnsi="Times New Roman" w:cs="Times New Roman"/>
+                <w:b/>
+                <w:bCs/>
+                <w:sz w:val="24"/>
+                <w:szCs w:val="24"/>
+              </w:rPr>
+              <w:t>playlist</w:t>
+            </w:r>
+            <w:proofErr w:type="spellEnd"/>
+            <w:r>
+              <w:rPr>
+                <w:rFonts w:ascii="Times New Roman" w:hAnsi="Times New Roman" w:cs="Times New Roman"/>
+                <w:b/>
+                <w:bCs/>
+                <w:sz w:val="24"/>
+                <w:szCs w:val="24"/>
+              </w:rPr>
+              <w:t xml:space="preserve"> pública</w:t>
             </w:r>
           </w:p>
         </w:tc>
@@ -3517,7 +3681,25 @@
                 <w:sz w:val="24"/>
                 <w:szCs w:val="24"/>
               </w:rPr>
-              <w:t>Esta funcionalidad le permite al usuario asignar una calificación a la playlist pública</w:t>
+              <w:t xml:space="preserve">Esta funcionalidad le permite al usuario asignar una calificación a la </w:t>
+            </w:r>
+            <w:proofErr w:type="spellStart"/>
+            <w:r>
+              <w:rPr>
+                <w:rFonts w:ascii="Times New Roman" w:hAnsi="Times New Roman" w:cs="Times New Roman"/>
+                <w:sz w:val="24"/>
+                <w:szCs w:val="24"/>
+              </w:rPr>
+              <w:t>playlist</w:t>
+            </w:r>
+            <w:proofErr w:type="spellEnd"/>
+            <w:r>
+              <w:rPr>
+                <w:rFonts w:ascii="Times New Roman" w:hAnsi="Times New Roman" w:cs="Times New Roman"/>
+                <w:sz w:val="24"/>
+                <w:szCs w:val="24"/>
+              </w:rPr>
+              <w:t xml:space="preserve"> pública</w:t>
             </w:r>
           </w:p>
         </w:tc>
@@ -3653,7 +3835,25 @@
                 <w:sz w:val="24"/>
                 <w:szCs w:val="24"/>
               </w:rPr>
-              <w:t xml:space="preserve">La calificación es sumada y añadida al promedio de la playlist </w:t>
+              <w:t xml:space="preserve">La calificación es sumada y añadida al promedio de la </w:t>
+            </w:r>
+            <w:proofErr w:type="spellStart"/>
+            <w:r>
+              <w:rPr>
+                <w:rFonts w:ascii="Times New Roman" w:hAnsi="Times New Roman" w:cs="Times New Roman"/>
+                <w:sz w:val="24"/>
+                <w:szCs w:val="24"/>
+              </w:rPr>
+              <w:t>playlist</w:t>
+            </w:r>
+            <w:proofErr w:type="spellEnd"/>
+            <w:r>
+              <w:rPr>
+                <w:rFonts w:ascii="Times New Roman" w:hAnsi="Times New Roman" w:cs="Times New Roman"/>
+                <w:sz w:val="24"/>
+                <w:szCs w:val="24"/>
+              </w:rPr>
+              <w:t xml:space="preserve"> </w:t>
             </w:r>
           </w:p>
         </w:tc>
@@ -3740,17 +3940,29 @@
                 <w:sz w:val="24"/>
                 <w:szCs w:val="24"/>
               </w:rPr>
-              <w:t>R#</w:t>
-            </w:r>
-            <w:r>
-              <w:rPr>
-                <w:rFonts w:ascii="Times New Roman" w:hAnsi="Times New Roman" w:cs="Times New Roman"/>
-                <w:b/>
-                <w:bCs/>
-                <w:sz w:val="24"/>
-                <w:szCs w:val="24"/>
-              </w:rPr>
-              <w:t>13: Listar las playlist en la aplicación</w:t>
+              <w:t xml:space="preserve">R#13: Listar las </w:t>
+            </w:r>
+            <w:proofErr w:type="spellStart"/>
+            <w:r>
+              <w:rPr>
+                <w:rFonts w:ascii="Times New Roman" w:hAnsi="Times New Roman" w:cs="Times New Roman"/>
+                <w:b/>
+                <w:bCs/>
+                <w:sz w:val="24"/>
+                <w:szCs w:val="24"/>
+              </w:rPr>
+              <w:t>playlist</w:t>
+            </w:r>
+            <w:proofErr w:type="spellEnd"/>
+            <w:r>
+              <w:rPr>
+                <w:rFonts w:ascii="Times New Roman" w:hAnsi="Times New Roman" w:cs="Times New Roman"/>
+                <w:b/>
+                <w:bCs/>
+                <w:sz w:val="24"/>
+                <w:szCs w:val="24"/>
+              </w:rPr>
+              <w:t xml:space="preserve"> en la aplicación</w:t>
             </w:r>
           </w:p>
         </w:tc>
@@ -3810,8 +4022,18 @@
                 <w:sz w:val="24"/>
                 <w:szCs w:val="24"/>
               </w:rPr>
-              <w:t>Esta funcionalidad permite a la aplicación listar las playlists</w:t>
-            </w:r>
+              <w:t xml:space="preserve">Esta funcionalidad permite a la aplicación listar las </w:t>
+            </w:r>
+            <w:proofErr w:type="spellStart"/>
+            <w:r>
+              <w:rPr>
+                <w:rFonts w:ascii="Times New Roman" w:hAnsi="Times New Roman" w:cs="Times New Roman"/>
+                <w:sz w:val="24"/>
+                <w:szCs w:val="24"/>
+              </w:rPr>
+              <w:t>playlists</w:t>
+            </w:r>
+            <w:proofErr w:type="spellEnd"/>
             <w:r>
               <w:rPr>
                 <w:rFonts w:ascii="Times New Roman" w:hAnsi="Times New Roman" w:cs="Times New Roman"/>
@@ -3886,8 +4108,18 @@
                 <w:sz w:val="24"/>
                 <w:szCs w:val="24"/>
               </w:rPr>
-              <w:t>Lista de Playlists</w:t>
-            </w:r>
+              <w:t xml:space="preserve">Lista de </w:t>
+            </w:r>
+            <w:proofErr w:type="spellStart"/>
+            <w:r>
+              <w:rPr>
+                <w:rFonts w:ascii="Times New Roman" w:hAnsi="Times New Roman" w:cs="Times New Roman"/>
+                <w:sz w:val="24"/>
+                <w:szCs w:val="24"/>
+              </w:rPr>
+              <w:t>Playlists</w:t>
+            </w:r>
+            <w:proofErr w:type="spellEnd"/>
           </w:p>
         </w:tc>
       </w:tr>
@@ -3954,7 +4186,25 @@
                 <w:sz w:val="24"/>
                 <w:szCs w:val="24"/>
               </w:rPr>
-              <w:t xml:space="preserve">Las playlists son listadas </w:t>
+              <w:t xml:space="preserve">Las </w:t>
+            </w:r>
+            <w:proofErr w:type="spellStart"/>
+            <w:r>
+              <w:rPr>
+                <w:rFonts w:ascii="Times New Roman" w:hAnsi="Times New Roman" w:cs="Times New Roman"/>
+                <w:sz w:val="24"/>
+                <w:szCs w:val="24"/>
+              </w:rPr>
+              <w:t>playlists</w:t>
+            </w:r>
+            <w:proofErr w:type="spellEnd"/>
+            <w:r>
+              <w:rPr>
+                <w:rFonts w:ascii="Times New Roman" w:hAnsi="Times New Roman" w:cs="Times New Roman"/>
+                <w:sz w:val="24"/>
+                <w:szCs w:val="24"/>
+              </w:rPr>
+              <w:t xml:space="preserve"> son listadas </w:t>
             </w:r>
             <w:r>
               <w:rPr>
@@ -4067,7 +4317,29 @@
                 <w:sz w:val="24"/>
                 <w:szCs w:val="24"/>
               </w:rPr>
-              <w:t>14: Mostrar el usuario dueño de la playlist privada</w:t>
+              <w:t xml:space="preserve">14: Mostrar el usuario dueño de la </w:t>
+            </w:r>
+            <w:proofErr w:type="spellStart"/>
+            <w:r>
+              <w:rPr>
+                <w:rFonts w:ascii="Times New Roman" w:hAnsi="Times New Roman" w:cs="Times New Roman"/>
+                <w:b/>
+                <w:bCs/>
+                <w:sz w:val="24"/>
+                <w:szCs w:val="24"/>
+              </w:rPr>
+              <w:t>playlist</w:t>
+            </w:r>
+            <w:proofErr w:type="spellEnd"/>
+            <w:r>
+              <w:rPr>
+                <w:rFonts w:ascii="Times New Roman" w:hAnsi="Times New Roman" w:cs="Times New Roman"/>
+                <w:b/>
+                <w:bCs/>
+                <w:sz w:val="24"/>
+                <w:szCs w:val="24"/>
+              </w:rPr>
+              <w:t xml:space="preserve"> privada</w:t>
             </w:r>
           </w:p>
         </w:tc>
@@ -4127,7 +4399,25 @@
                 <w:sz w:val="24"/>
                 <w:szCs w:val="24"/>
               </w:rPr>
-              <w:t>Esta funcionalidad permite a la aplicación mostrar el usuario único de una playlist privada</w:t>
+              <w:t xml:space="preserve">Esta funcionalidad permite a la aplicación mostrar el usuario único de una </w:t>
+            </w:r>
+            <w:proofErr w:type="spellStart"/>
+            <w:r>
+              <w:rPr>
+                <w:rFonts w:ascii="Times New Roman" w:hAnsi="Times New Roman" w:cs="Times New Roman"/>
+                <w:sz w:val="24"/>
+                <w:szCs w:val="24"/>
+              </w:rPr>
+              <w:t>playlist</w:t>
+            </w:r>
+            <w:proofErr w:type="spellEnd"/>
+            <w:r>
+              <w:rPr>
+                <w:rFonts w:ascii="Times New Roman" w:hAnsi="Times New Roman" w:cs="Times New Roman"/>
+                <w:sz w:val="24"/>
+                <w:szCs w:val="24"/>
+              </w:rPr>
+              <w:t xml:space="preserve"> privada</w:t>
             </w:r>
           </w:p>
         </w:tc>
@@ -4189,6 +4479,7 @@
                 <w:szCs w:val="24"/>
               </w:rPr>
             </w:pPr>
+            <w:proofErr w:type="spellStart"/>
             <w:r>
               <w:rPr>
                 <w:rFonts w:ascii="Times New Roman" w:hAnsi="Times New Roman" w:cs="Times New Roman"/>
@@ -4197,6 +4488,7 @@
               </w:rPr>
               <w:t>Playlist</w:t>
             </w:r>
+            <w:proofErr w:type="spellEnd"/>
           </w:p>
         </w:tc>
       </w:tr>
@@ -4263,7 +4555,25 @@
                 <w:sz w:val="24"/>
                 <w:szCs w:val="24"/>
               </w:rPr>
-              <w:t>El usuario dueño de la playlist es mostrado en pantalla</w:t>
+              <w:t xml:space="preserve">El usuario dueño de la </w:t>
+            </w:r>
+            <w:proofErr w:type="spellStart"/>
+            <w:r>
+              <w:rPr>
+                <w:rFonts w:ascii="Times New Roman" w:hAnsi="Times New Roman" w:cs="Times New Roman"/>
+                <w:sz w:val="24"/>
+                <w:szCs w:val="24"/>
+              </w:rPr>
+              <w:t>playlist</w:t>
+            </w:r>
+            <w:proofErr w:type="spellEnd"/>
+            <w:r>
+              <w:rPr>
+                <w:rFonts w:ascii="Times New Roman" w:hAnsi="Times New Roman" w:cs="Times New Roman"/>
+                <w:sz w:val="24"/>
+                <w:szCs w:val="24"/>
+              </w:rPr>
+              <w:t xml:space="preserve"> es mostrado en pantalla</w:t>
             </w:r>
           </w:p>
         </w:tc>
@@ -4350,17 +4660,29 @@
                 <w:sz w:val="24"/>
                 <w:szCs w:val="24"/>
               </w:rPr>
-              <w:t>R#</w:t>
-            </w:r>
-            <w:r>
-              <w:rPr>
-                <w:rFonts w:ascii="Times New Roman" w:hAnsi="Times New Roman" w:cs="Times New Roman"/>
-                <w:b/>
-                <w:bCs/>
-                <w:sz w:val="24"/>
-                <w:szCs w:val="24"/>
-              </w:rPr>
-              <w:t>15: Mostrar usuarios miembros de una playlist restringida</w:t>
+              <w:t xml:space="preserve">R#15: Mostrar usuarios miembros de una </w:t>
+            </w:r>
+            <w:proofErr w:type="spellStart"/>
+            <w:r>
+              <w:rPr>
+                <w:rFonts w:ascii="Times New Roman" w:hAnsi="Times New Roman" w:cs="Times New Roman"/>
+                <w:b/>
+                <w:bCs/>
+                <w:sz w:val="24"/>
+                <w:szCs w:val="24"/>
+              </w:rPr>
+              <w:t>playlist</w:t>
+            </w:r>
+            <w:proofErr w:type="spellEnd"/>
+            <w:r>
+              <w:rPr>
+                <w:rFonts w:ascii="Times New Roman" w:hAnsi="Times New Roman" w:cs="Times New Roman"/>
+                <w:b/>
+                <w:bCs/>
+                <w:sz w:val="24"/>
+                <w:szCs w:val="24"/>
+              </w:rPr>
+              <w:t xml:space="preserve"> restringida</w:t>
             </w:r>
           </w:p>
         </w:tc>
@@ -4420,7 +4742,25 @@
                 <w:sz w:val="24"/>
                 <w:szCs w:val="24"/>
               </w:rPr>
-              <w:t>Esta funcionalidad le permite a la aplicación mostrar los usuarios de una playlist restringida</w:t>
+              <w:t xml:space="preserve">Esta funcionalidad le permite a la aplicación mostrar los usuarios de una </w:t>
+            </w:r>
+            <w:proofErr w:type="spellStart"/>
+            <w:r>
+              <w:rPr>
+                <w:rFonts w:ascii="Times New Roman" w:hAnsi="Times New Roman" w:cs="Times New Roman"/>
+                <w:sz w:val="24"/>
+                <w:szCs w:val="24"/>
+              </w:rPr>
+              <w:t>playlist</w:t>
+            </w:r>
+            <w:proofErr w:type="spellEnd"/>
+            <w:r>
+              <w:rPr>
+                <w:rFonts w:ascii="Times New Roman" w:hAnsi="Times New Roman" w:cs="Times New Roman"/>
+                <w:sz w:val="24"/>
+                <w:szCs w:val="24"/>
+              </w:rPr>
+              <w:t xml:space="preserve"> restringida</w:t>
             </w:r>
           </w:p>
         </w:tc>
@@ -4482,6 +4822,7 @@
                 <w:szCs w:val="24"/>
               </w:rPr>
             </w:pPr>
+            <w:proofErr w:type="spellStart"/>
             <w:r>
               <w:rPr>
                 <w:rFonts w:ascii="Times New Roman" w:hAnsi="Times New Roman" w:cs="Times New Roman"/>
@@ -4490,6 +4831,7 @@
               </w:rPr>
               <w:t>Playlist</w:t>
             </w:r>
+            <w:proofErr w:type="spellEnd"/>
           </w:p>
         </w:tc>
       </w:tr>
@@ -4556,7 +4898,25 @@
                 <w:sz w:val="24"/>
                 <w:szCs w:val="24"/>
               </w:rPr>
-              <w:t>Los usuarios de la playist son mostrados en pantalla</w:t>
+              <w:t xml:space="preserve">Los usuarios de la </w:t>
+            </w:r>
+            <w:proofErr w:type="spellStart"/>
+            <w:r>
+              <w:rPr>
+                <w:rFonts w:ascii="Times New Roman" w:hAnsi="Times New Roman" w:cs="Times New Roman"/>
+                <w:sz w:val="24"/>
+                <w:szCs w:val="24"/>
+              </w:rPr>
+              <w:t>playist</w:t>
+            </w:r>
+            <w:proofErr w:type="spellEnd"/>
+            <w:r>
+              <w:rPr>
+                <w:rFonts w:ascii="Times New Roman" w:hAnsi="Times New Roman" w:cs="Times New Roman"/>
+                <w:sz w:val="24"/>
+                <w:szCs w:val="24"/>
+              </w:rPr>
+              <w:t xml:space="preserve"> son mostrados en pantalla</w:t>
             </w:r>
           </w:p>
         </w:tc>
@@ -4665,18 +5025,20 @@
                 <w:sz w:val="24"/>
                 <w:szCs w:val="24"/>
               </w:rPr>
-              <w:t>R#</w:t>
-            </w:r>
-            <w:r>
-              <w:rPr>
-                <w:rFonts w:ascii="Times New Roman" w:hAnsi="Times New Roman" w:cs="Times New Roman"/>
-                <w:b/>
-                <w:bCs/>
-                <w:sz w:val="24"/>
-                <w:szCs w:val="24"/>
-              </w:rPr>
-              <w:t>16: Mostrar el promedio de una playlist</w:t>
-            </w:r>
+              <w:t xml:space="preserve">R#16: Mostrar el promedio de una </w:t>
+            </w:r>
+            <w:proofErr w:type="spellStart"/>
+            <w:r>
+              <w:rPr>
+                <w:rFonts w:ascii="Times New Roman" w:hAnsi="Times New Roman" w:cs="Times New Roman"/>
+                <w:b/>
+                <w:bCs/>
+                <w:sz w:val="24"/>
+                <w:szCs w:val="24"/>
+              </w:rPr>
+              <w:t>playlist</w:t>
+            </w:r>
+            <w:proofErr w:type="spellEnd"/>
           </w:p>
         </w:tc>
       </w:tr>
@@ -4735,7 +5097,43 @@
                 <w:sz w:val="24"/>
                 <w:szCs w:val="24"/>
               </w:rPr>
-              <w:t>Esta funcionalidad le permite a a la aplicación mostrar la calificación promedio de una playlist pública</w:t>
+              <w:t xml:space="preserve">Esta funcionalidad le permite a </w:t>
+            </w:r>
+            <w:proofErr w:type="spellStart"/>
+            <w:r>
+              <w:rPr>
+                <w:rFonts w:ascii="Times New Roman" w:hAnsi="Times New Roman" w:cs="Times New Roman"/>
+                <w:sz w:val="24"/>
+                <w:szCs w:val="24"/>
+              </w:rPr>
+              <w:t>a</w:t>
+            </w:r>
+            <w:proofErr w:type="spellEnd"/>
+            <w:r>
+              <w:rPr>
+                <w:rFonts w:ascii="Times New Roman" w:hAnsi="Times New Roman" w:cs="Times New Roman"/>
+                <w:sz w:val="24"/>
+                <w:szCs w:val="24"/>
+              </w:rPr>
+              <w:t xml:space="preserve"> la aplicación mostrar la calificación promedio de una </w:t>
+            </w:r>
+            <w:proofErr w:type="spellStart"/>
+            <w:r>
+              <w:rPr>
+                <w:rFonts w:ascii="Times New Roman" w:hAnsi="Times New Roman" w:cs="Times New Roman"/>
+                <w:sz w:val="24"/>
+                <w:szCs w:val="24"/>
+              </w:rPr>
+              <w:t>playlist</w:t>
+            </w:r>
+            <w:proofErr w:type="spellEnd"/>
+            <w:r>
+              <w:rPr>
+                <w:rFonts w:ascii="Times New Roman" w:hAnsi="Times New Roman" w:cs="Times New Roman"/>
+                <w:sz w:val="24"/>
+                <w:szCs w:val="24"/>
+              </w:rPr>
+              <w:t xml:space="preserve"> pública</w:t>
             </w:r>
           </w:p>
         </w:tc>
@@ -4797,6 +5195,7 @@
                 <w:szCs w:val="24"/>
               </w:rPr>
             </w:pPr>
+            <w:proofErr w:type="spellStart"/>
             <w:r>
               <w:rPr>
                 <w:rFonts w:ascii="Times New Roman" w:hAnsi="Times New Roman" w:cs="Times New Roman"/>
@@ -4805,6 +5204,7 @@
               </w:rPr>
               <w:t>Playlist</w:t>
             </w:r>
+            <w:proofErr w:type="spellEnd"/>
           </w:p>
         </w:tc>
       </w:tr>

</xml_diff>